<commit_message>
Update testFile.docx to see
</commit_message>
<xml_diff>
--- a/testFile.docx
+++ b/testFile.docx
@@ -19,6 +19,25 @@
           <w:szCs w:val="28"/>
         </w:rPr>
         <w:t>Example1</w:t>
+      </w:r>
+    </w:p>
+    <w:p>
+      <w:pPr>
+        <w:rPr>
+          <w:b/>
+          <w:bCs/>
+          <w:sz w:val="28"/>
+          <w:szCs w:val="28"/>
+        </w:rPr>
+      </w:pPr>
+      <w:r>
+        <w:rPr>
+          <w:b/>
+          <w:bCs/>
+          <w:sz w:val="28"/>
+          <w:szCs w:val="28"/>
+        </w:rPr>
+        <w:t>Example2</w:t>
       </w:r>
       <w:bookmarkStart w:id="0" w:name="_GoBack"/>
       <w:bookmarkEnd w:id="0"/>

</xml_diff>

<commit_message>
Update with picture to see changes
</commit_message>
<xml_diff>
--- a/testFile.docx
+++ b/testFile.docx
@@ -39,8 +39,50 @@
         </w:rPr>
         <w:t>Example2</w:t>
       </w:r>
+    </w:p>
+    <w:p>
+      <w:pPr>
+        <w:rPr>
+          <w:b/>
+          <w:bCs/>
+          <w:sz w:val="28"/>
+          <w:szCs w:val="28"/>
+        </w:rPr>
+      </w:pPr>
       <w:bookmarkStart w:id="0" w:name="_GoBack"/>
       <w:bookmarkEnd w:id="0"/>
+      <w:r>
+        <w:rPr>
+          <w:b/>
+          <w:bCs/>
+          <w:sz w:val="28"/>
+          <w:szCs w:val="28"/>
+        </w:rPr>
+        <w:pict>
+          <v:shapetype id="_x0000_t75" coordsize="21600,21600" o:spt="75" o:preferrelative="t" path="m@4@5l@4@11@9@11@9@5xe" filled="f" stroked="f">
+            <v:stroke joinstyle="miter"/>
+            <v:formulas>
+              <v:f eqn="if lineDrawn pixelLineWidth 0"/>
+              <v:f eqn="sum @0 1 0"/>
+              <v:f eqn="sum 0 0 @1"/>
+              <v:f eqn="prod @2 1 2"/>
+              <v:f eqn="prod @3 21600 pixelWidth"/>
+              <v:f eqn="prod @3 21600 pixelHeight"/>
+              <v:f eqn="sum @0 0 1"/>
+              <v:f eqn="prod @6 1 2"/>
+              <v:f eqn="prod @7 21600 pixelWidth"/>
+              <v:f eqn="sum @8 21600 0"/>
+              <v:f eqn="prod @7 21600 pixelHeight"/>
+              <v:f eqn="sum @10 21600 0"/>
+            </v:formulas>
+            <v:path o:extrusionok="f" gradientshapeok="t" o:connecttype="rect"/>
+            <o:lock v:ext="edit" aspectratio="t"/>
+          </v:shapetype>
+          <v:shape id="_x0000_i1027" type="#_x0000_t75" style="width:290.4pt;height:166.8pt">
+            <v:imagedata r:id="rId4" o:title="New Bitmap Image"/>
+          </v:shape>
+        </w:pict>
+      </w:r>
     </w:p>
     <w:sectPr>
       <w:pgSz w:w="12240" w:h="15840"/>

</xml_diff>

<commit_message>
Update with table to see changes
</commit_message>
<xml_diff>
--- a/testFile.docx
+++ b/testFile.docx
@@ -49,8 +49,6 @@
           <w:szCs w:val="28"/>
         </w:rPr>
       </w:pPr>
-      <w:bookmarkStart w:id="0" w:name="_GoBack"/>
-      <w:bookmarkEnd w:id="0"/>
       <w:r>
         <w:rPr>
           <w:b/>
@@ -78,11 +76,422 @@
             <v:path o:extrusionok="f" gradientshapeok="t" o:connecttype="rect"/>
             <o:lock v:ext="edit" aspectratio="t"/>
           </v:shapetype>
-          <v:shape id="_x0000_i1027" type="#_x0000_t75" style="width:290.4pt;height:166.8pt">
+          <v:shape id="_x0000_i1025" type="#_x0000_t75" style="width:290.4pt;height:166.8pt">
             <v:imagedata r:id="rId4" o:title="New Bitmap Image"/>
           </v:shape>
         </w:pict>
       </w:r>
+    </w:p>
+    <w:tbl>
+      <w:tblPr>
+        <w:tblStyle w:val="TableGrid"/>
+        <w:tblW w:w="0" w:type="auto"/>
+        <w:tblLook w:val="04A0" w:firstRow="1" w:lastRow="0" w:firstColumn="1" w:lastColumn="0" w:noHBand="0" w:noVBand="1"/>
+      </w:tblPr>
+      <w:tblGrid>
+        <w:gridCol w:w="1558"/>
+        <w:gridCol w:w="1558"/>
+        <w:gridCol w:w="1558"/>
+        <w:gridCol w:w="1558"/>
+        <w:gridCol w:w="1559"/>
+        <w:gridCol w:w="1559"/>
+      </w:tblGrid>
+      <w:tr>
+        <w:tc>
+          <w:tcPr>
+            <w:tcW w:w="1558" w:type="dxa"/>
+          </w:tcPr>
+          <w:p>
+            <w:pPr>
+              <w:rPr>
+                <w:b/>
+                <w:bCs/>
+                <w:sz w:val="28"/>
+                <w:szCs w:val="28"/>
+              </w:rPr>
+            </w:pPr>
+            <w:r>
+              <w:rPr>
+                <w:b/>
+                <w:bCs/>
+                <w:sz w:val="28"/>
+                <w:szCs w:val="28"/>
+              </w:rPr>
+              <w:t>Example</w:t>
+            </w:r>
+          </w:p>
+        </w:tc>
+        <w:tc>
+          <w:tcPr>
+            <w:tcW w:w="1558" w:type="dxa"/>
+          </w:tcPr>
+          <w:p>
+            <w:pPr>
+              <w:rPr>
+                <w:b/>
+                <w:bCs/>
+                <w:sz w:val="28"/>
+                <w:szCs w:val="28"/>
+              </w:rPr>
+            </w:pPr>
+            <w:r>
+              <w:rPr>
+                <w:b/>
+                <w:bCs/>
+                <w:sz w:val="28"/>
+                <w:szCs w:val="28"/>
+              </w:rPr>
+              <w:t>Example</w:t>
+            </w:r>
+          </w:p>
+        </w:tc>
+        <w:tc>
+          <w:tcPr>
+            <w:tcW w:w="1558" w:type="dxa"/>
+          </w:tcPr>
+          <w:p>
+            <w:pPr>
+              <w:rPr>
+                <w:b/>
+                <w:bCs/>
+                <w:sz w:val="28"/>
+                <w:szCs w:val="28"/>
+              </w:rPr>
+            </w:pPr>
+            <w:r>
+              <w:rPr>
+                <w:b/>
+                <w:bCs/>
+                <w:sz w:val="28"/>
+                <w:szCs w:val="28"/>
+              </w:rPr>
+              <w:t>Example</w:t>
+            </w:r>
+          </w:p>
+        </w:tc>
+        <w:tc>
+          <w:tcPr>
+            <w:tcW w:w="1558" w:type="dxa"/>
+          </w:tcPr>
+          <w:p>
+            <w:pPr>
+              <w:rPr>
+                <w:b/>
+                <w:bCs/>
+                <w:sz w:val="28"/>
+                <w:szCs w:val="28"/>
+              </w:rPr>
+            </w:pPr>
+            <w:r>
+              <w:rPr>
+                <w:b/>
+                <w:bCs/>
+                <w:sz w:val="28"/>
+                <w:szCs w:val="28"/>
+              </w:rPr>
+              <w:t>Example</w:t>
+            </w:r>
+          </w:p>
+        </w:tc>
+        <w:tc>
+          <w:tcPr>
+            <w:tcW w:w="1559" w:type="dxa"/>
+          </w:tcPr>
+          <w:p>
+            <w:pPr>
+              <w:rPr>
+                <w:b/>
+                <w:bCs/>
+                <w:sz w:val="28"/>
+                <w:szCs w:val="28"/>
+              </w:rPr>
+            </w:pPr>
+            <w:r>
+              <w:rPr>
+                <w:b/>
+                <w:bCs/>
+                <w:sz w:val="28"/>
+                <w:szCs w:val="28"/>
+              </w:rPr>
+              <w:t>Example</w:t>
+            </w:r>
+          </w:p>
+        </w:tc>
+        <w:tc>
+          <w:tcPr>
+            <w:tcW w:w="1559" w:type="dxa"/>
+          </w:tcPr>
+          <w:p>
+            <w:pPr>
+              <w:rPr>
+                <w:b/>
+                <w:bCs/>
+                <w:sz w:val="28"/>
+                <w:szCs w:val="28"/>
+              </w:rPr>
+            </w:pPr>
+            <w:r>
+              <w:rPr>
+                <w:b/>
+                <w:bCs/>
+                <w:sz w:val="28"/>
+                <w:szCs w:val="28"/>
+              </w:rPr>
+              <w:t>Example</w:t>
+            </w:r>
+          </w:p>
+        </w:tc>
+      </w:tr>
+      <w:tr>
+        <w:tc>
+          <w:tcPr>
+            <w:tcW w:w="1558" w:type="dxa"/>
+          </w:tcPr>
+          <w:p>
+            <w:pPr>
+              <w:rPr>
+                <w:b/>
+                <w:bCs/>
+                <w:sz w:val="28"/>
+                <w:szCs w:val="28"/>
+              </w:rPr>
+            </w:pPr>
+            <w:r>
+              <w:rPr>
+                <w:b/>
+                <w:bCs/>
+                <w:sz w:val="28"/>
+                <w:szCs w:val="28"/>
+              </w:rPr>
+              <w:t>Example</w:t>
+            </w:r>
+          </w:p>
+        </w:tc>
+        <w:tc>
+          <w:tcPr>
+            <w:tcW w:w="1558" w:type="dxa"/>
+          </w:tcPr>
+          <w:p>
+            <w:pPr>
+              <w:rPr>
+                <w:b/>
+                <w:bCs/>
+                <w:sz w:val="28"/>
+                <w:szCs w:val="28"/>
+              </w:rPr>
+            </w:pPr>
+          </w:p>
+        </w:tc>
+        <w:tc>
+          <w:tcPr>
+            <w:tcW w:w="1558" w:type="dxa"/>
+          </w:tcPr>
+          <w:p>
+            <w:pPr>
+              <w:rPr>
+                <w:b/>
+                <w:bCs/>
+                <w:sz w:val="28"/>
+                <w:szCs w:val="28"/>
+              </w:rPr>
+            </w:pPr>
+            <w:r>
+              <w:rPr>
+                <w:b/>
+                <w:bCs/>
+                <w:sz w:val="28"/>
+                <w:szCs w:val="28"/>
+              </w:rPr>
+              <w:t>Example</w:t>
+            </w:r>
+          </w:p>
+        </w:tc>
+        <w:tc>
+          <w:tcPr>
+            <w:tcW w:w="1558" w:type="dxa"/>
+          </w:tcPr>
+          <w:p>
+            <w:pPr>
+              <w:rPr>
+                <w:b/>
+                <w:bCs/>
+                <w:sz w:val="28"/>
+                <w:szCs w:val="28"/>
+              </w:rPr>
+            </w:pPr>
+          </w:p>
+        </w:tc>
+        <w:tc>
+          <w:tcPr>
+            <w:tcW w:w="1559" w:type="dxa"/>
+          </w:tcPr>
+          <w:p>
+            <w:pPr>
+              <w:rPr>
+                <w:b/>
+                <w:bCs/>
+                <w:sz w:val="28"/>
+                <w:szCs w:val="28"/>
+              </w:rPr>
+            </w:pPr>
+            <w:r>
+              <w:rPr>
+                <w:b/>
+                <w:bCs/>
+                <w:sz w:val="28"/>
+                <w:szCs w:val="28"/>
+              </w:rPr>
+              <w:t>Example</w:t>
+            </w:r>
+          </w:p>
+        </w:tc>
+        <w:tc>
+          <w:tcPr>
+            <w:tcW w:w="1559" w:type="dxa"/>
+          </w:tcPr>
+          <w:p>
+            <w:pPr>
+              <w:rPr>
+                <w:b/>
+                <w:bCs/>
+                <w:sz w:val="28"/>
+                <w:szCs w:val="28"/>
+              </w:rPr>
+            </w:pPr>
+          </w:p>
+        </w:tc>
+      </w:tr>
+      <w:tr>
+        <w:tc>
+          <w:tcPr>
+            <w:tcW w:w="1558" w:type="dxa"/>
+          </w:tcPr>
+          <w:p>
+            <w:pPr>
+              <w:rPr>
+                <w:b/>
+                <w:bCs/>
+                <w:sz w:val="28"/>
+                <w:szCs w:val="28"/>
+              </w:rPr>
+            </w:pPr>
+          </w:p>
+        </w:tc>
+        <w:tc>
+          <w:tcPr>
+            <w:tcW w:w="1558" w:type="dxa"/>
+          </w:tcPr>
+          <w:p>
+            <w:pPr>
+              <w:rPr>
+                <w:b/>
+                <w:bCs/>
+                <w:sz w:val="28"/>
+                <w:szCs w:val="28"/>
+              </w:rPr>
+            </w:pPr>
+            <w:r>
+              <w:rPr>
+                <w:b/>
+                <w:bCs/>
+                <w:sz w:val="28"/>
+                <w:szCs w:val="28"/>
+              </w:rPr>
+              <w:t>Example</w:t>
+            </w:r>
+          </w:p>
+        </w:tc>
+        <w:tc>
+          <w:tcPr>
+            <w:tcW w:w="1558" w:type="dxa"/>
+          </w:tcPr>
+          <w:p>
+            <w:pPr>
+              <w:rPr>
+                <w:b/>
+                <w:bCs/>
+                <w:sz w:val="28"/>
+                <w:szCs w:val="28"/>
+              </w:rPr>
+            </w:pPr>
+          </w:p>
+        </w:tc>
+        <w:tc>
+          <w:tcPr>
+            <w:tcW w:w="1558" w:type="dxa"/>
+          </w:tcPr>
+          <w:p>
+            <w:pPr>
+              <w:rPr>
+                <w:b/>
+                <w:bCs/>
+                <w:sz w:val="28"/>
+                <w:szCs w:val="28"/>
+              </w:rPr>
+            </w:pPr>
+            <w:r>
+              <w:rPr>
+                <w:b/>
+                <w:bCs/>
+                <w:sz w:val="28"/>
+                <w:szCs w:val="28"/>
+              </w:rPr>
+              <w:t>Example</w:t>
+            </w:r>
+          </w:p>
+        </w:tc>
+        <w:tc>
+          <w:tcPr>
+            <w:tcW w:w="1559" w:type="dxa"/>
+          </w:tcPr>
+          <w:p>
+            <w:pPr>
+              <w:rPr>
+                <w:b/>
+                <w:bCs/>
+                <w:sz w:val="28"/>
+                <w:szCs w:val="28"/>
+              </w:rPr>
+            </w:pPr>
+          </w:p>
+        </w:tc>
+        <w:tc>
+          <w:tcPr>
+            <w:tcW w:w="1559" w:type="dxa"/>
+          </w:tcPr>
+          <w:p>
+            <w:pPr>
+              <w:rPr>
+                <w:b/>
+                <w:bCs/>
+                <w:sz w:val="28"/>
+                <w:szCs w:val="28"/>
+              </w:rPr>
+            </w:pPr>
+            <w:r>
+              <w:rPr>
+                <w:b/>
+                <w:bCs/>
+                <w:sz w:val="28"/>
+                <w:szCs w:val="28"/>
+              </w:rPr>
+              <w:t>Example</w:t>
+            </w:r>
+            <w:bookmarkStart w:id="0" w:name="_GoBack"/>
+            <w:bookmarkEnd w:id="0"/>
+          </w:p>
+        </w:tc>
+      </w:tr>
+    </w:tbl>
+    <w:p>
+      <w:pPr>
+        <w:rPr>
+          <w:b/>
+          <w:bCs/>
+          <w:sz w:val="28"/>
+          <w:szCs w:val="28"/>
+        </w:rPr>
+      </w:pPr>
     </w:p>
     <w:sectPr>
       <w:pgSz w:w="12240" w:h="15840"/>
@@ -515,6 +924,25 @@
     <w:semiHidden/>
     <w:unhideWhenUsed/>
   </w:style>
+  <w:style w:type="table" w:styleId="TableGrid">
+    <w:name w:val="Table Grid"/>
+    <w:basedOn w:val="TableNormal"/>
+    <w:uiPriority w:val="39"/>
+    <w:rsid w:val="006E6570"/>
+    <w:pPr>
+      <w:spacing w:after="0" w:line="240" w:lineRule="auto"/>
+    </w:pPr>
+    <w:tblPr>
+      <w:tblBorders>
+        <w:top w:val="single" w:sz="4" w:space="0" w:color="auto"/>
+        <w:left w:val="single" w:sz="4" w:space="0" w:color="auto"/>
+        <w:bottom w:val="single" w:sz="4" w:space="0" w:color="auto"/>
+        <w:right w:val="single" w:sz="4" w:space="0" w:color="auto"/>
+        <w:insideH w:val="single" w:sz="4" w:space="0" w:color="auto"/>
+        <w:insideV w:val="single" w:sz="4" w:space="0" w:color="auto"/>
+      </w:tblBorders>
+    </w:tblPr>
+  </w:style>
 </w:styles>
 </file>
 

</xml_diff>

<commit_message>
deleting items from table to see changes
</commit_message>
<xml_diff>
--- a/testFile.docx
+++ b/testFile.docx
@@ -206,6 +206,23 @@
                 <w:szCs w:val="28"/>
               </w:rPr>
             </w:pPr>
+            <w:bookmarkStart w:id="0" w:name="_GoBack"/>
+            <w:bookmarkEnd w:id="0"/>
+          </w:p>
+        </w:tc>
+        <w:tc>
+          <w:tcPr>
+            <w:tcW w:w="1559" w:type="dxa"/>
+          </w:tcPr>
+          <w:p>
+            <w:pPr>
+              <w:rPr>
+                <w:b/>
+                <w:bCs/>
+                <w:sz w:val="28"/>
+                <w:szCs w:val="28"/>
+              </w:rPr>
+            </w:pPr>
             <w:r>
               <w:rPr>
                 <w:b/>
@@ -217,9 +234,11 @@
             </w:r>
           </w:p>
         </w:tc>
-        <w:tc>
-          <w:tcPr>
-            <w:tcW w:w="1559" w:type="dxa"/>
+      </w:tr>
+      <w:tr>
+        <w:tc>
+          <w:tcPr>
+            <w:tcW w:w="1558" w:type="dxa"/>
           </w:tcPr>
           <w:p>
             <w:pPr>
@@ -241,6 +260,90 @@
             </w:r>
           </w:p>
         </w:tc>
+        <w:tc>
+          <w:tcPr>
+            <w:tcW w:w="1558" w:type="dxa"/>
+          </w:tcPr>
+          <w:p>
+            <w:pPr>
+              <w:rPr>
+                <w:b/>
+                <w:bCs/>
+                <w:sz w:val="28"/>
+                <w:szCs w:val="28"/>
+              </w:rPr>
+            </w:pPr>
+          </w:p>
+        </w:tc>
+        <w:tc>
+          <w:tcPr>
+            <w:tcW w:w="1558" w:type="dxa"/>
+          </w:tcPr>
+          <w:p>
+            <w:pPr>
+              <w:rPr>
+                <w:b/>
+                <w:bCs/>
+                <w:sz w:val="28"/>
+                <w:szCs w:val="28"/>
+              </w:rPr>
+            </w:pPr>
+          </w:p>
+        </w:tc>
+        <w:tc>
+          <w:tcPr>
+            <w:tcW w:w="1558" w:type="dxa"/>
+          </w:tcPr>
+          <w:p>
+            <w:pPr>
+              <w:rPr>
+                <w:b/>
+                <w:bCs/>
+                <w:sz w:val="28"/>
+                <w:szCs w:val="28"/>
+              </w:rPr>
+            </w:pPr>
+          </w:p>
+        </w:tc>
+        <w:tc>
+          <w:tcPr>
+            <w:tcW w:w="1559" w:type="dxa"/>
+          </w:tcPr>
+          <w:p>
+            <w:pPr>
+              <w:rPr>
+                <w:b/>
+                <w:bCs/>
+                <w:sz w:val="28"/>
+                <w:szCs w:val="28"/>
+              </w:rPr>
+            </w:pPr>
+            <w:r>
+              <w:rPr>
+                <w:b/>
+                <w:bCs/>
+                <w:sz w:val="28"/>
+                <w:szCs w:val="28"/>
+              </w:rPr>
+              <w:t>Example</w:t>
+            </w:r>
+          </w:p>
+        </w:tc>
+        <w:tc>
+          <w:tcPr>
+            <w:tcW w:w="1559" w:type="dxa"/>
+          </w:tcPr>
+          <w:p>
+            <w:pPr>
+              <w:rPr>
+                <w:b/>
+                <w:bCs/>
+                <w:sz w:val="28"/>
+                <w:szCs w:val="28"/>
+              </w:rPr>
+            </w:pPr>
+          </w:p>
+        </w:tc>
       </w:tr>
       <w:tr>
         <w:tc>
@@ -256,6 +359,21 @@
                 <w:szCs w:val="28"/>
               </w:rPr>
             </w:pPr>
+          </w:p>
+        </w:tc>
+        <w:tc>
+          <w:tcPr>
+            <w:tcW w:w="1558" w:type="dxa"/>
+          </w:tcPr>
+          <w:p>
+            <w:pPr>
+              <w:rPr>
+                <w:b/>
+                <w:bCs/>
+                <w:sz w:val="28"/>
+                <w:szCs w:val="28"/>
+              </w:rPr>
+            </w:pPr>
             <w:r>
               <w:rPr>
                 <w:b/>
@@ -308,7 +426,7 @@
         </w:tc>
         <w:tc>
           <w:tcPr>
-            <w:tcW w:w="1558" w:type="dxa"/>
+            <w:tcW w:w="1559" w:type="dxa"/>
           </w:tcPr>
           <w:p>
             <w:pPr>
@@ -343,142 +461,6 @@
               </w:rPr>
               <w:t>Example</w:t>
             </w:r>
-          </w:p>
-        </w:tc>
-        <w:tc>
-          <w:tcPr>
-            <w:tcW w:w="1559" w:type="dxa"/>
-          </w:tcPr>
-          <w:p>
-            <w:pPr>
-              <w:rPr>
-                <w:b/>
-                <w:bCs/>
-                <w:sz w:val="28"/>
-                <w:szCs w:val="28"/>
-              </w:rPr>
-            </w:pPr>
-          </w:p>
-        </w:tc>
-      </w:tr>
-      <w:tr>
-        <w:tc>
-          <w:tcPr>
-            <w:tcW w:w="1558" w:type="dxa"/>
-          </w:tcPr>
-          <w:p>
-            <w:pPr>
-              <w:rPr>
-                <w:b/>
-                <w:bCs/>
-                <w:sz w:val="28"/>
-                <w:szCs w:val="28"/>
-              </w:rPr>
-            </w:pPr>
-          </w:p>
-        </w:tc>
-        <w:tc>
-          <w:tcPr>
-            <w:tcW w:w="1558" w:type="dxa"/>
-          </w:tcPr>
-          <w:p>
-            <w:pPr>
-              <w:rPr>
-                <w:b/>
-                <w:bCs/>
-                <w:sz w:val="28"/>
-                <w:szCs w:val="28"/>
-              </w:rPr>
-            </w:pPr>
-            <w:r>
-              <w:rPr>
-                <w:b/>
-                <w:bCs/>
-                <w:sz w:val="28"/>
-                <w:szCs w:val="28"/>
-              </w:rPr>
-              <w:t>Example</w:t>
-            </w:r>
-          </w:p>
-        </w:tc>
-        <w:tc>
-          <w:tcPr>
-            <w:tcW w:w="1558" w:type="dxa"/>
-          </w:tcPr>
-          <w:p>
-            <w:pPr>
-              <w:rPr>
-                <w:b/>
-                <w:bCs/>
-                <w:sz w:val="28"/>
-                <w:szCs w:val="28"/>
-              </w:rPr>
-            </w:pPr>
-          </w:p>
-        </w:tc>
-        <w:tc>
-          <w:tcPr>
-            <w:tcW w:w="1558" w:type="dxa"/>
-          </w:tcPr>
-          <w:p>
-            <w:pPr>
-              <w:rPr>
-                <w:b/>
-                <w:bCs/>
-                <w:sz w:val="28"/>
-                <w:szCs w:val="28"/>
-              </w:rPr>
-            </w:pPr>
-            <w:r>
-              <w:rPr>
-                <w:b/>
-                <w:bCs/>
-                <w:sz w:val="28"/>
-                <w:szCs w:val="28"/>
-              </w:rPr>
-              <w:t>Example</w:t>
-            </w:r>
-          </w:p>
-        </w:tc>
-        <w:tc>
-          <w:tcPr>
-            <w:tcW w:w="1559" w:type="dxa"/>
-          </w:tcPr>
-          <w:p>
-            <w:pPr>
-              <w:rPr>
-                <w:b/>
-                <w:bCs/>
-                <w:sz w:val="28"/>
-                <w:szCs w:val="28"/>
-              </w:rPr>
-            </w:pPr>
-          </w:p>
-        </w:tc>
-        <w:tc>
-          <w:tcPr>
-            <w:tcW w:w="1559" w:type="dxa"/>
-          </w:tcPr>
-          <w:p>
-            <w:pPr>
-              <w:rPr>
-                <w:b/>
-                <w:bCs/>
-                <w:sz w:val="28"/>
-                <w:szCs w:val="28"/>
-              </w:rPr>
-            </w:pPr>
-            <w:r>
-              <w:rPr>
-                <w:b/>
-                <w:bCs/>
-                <w:sz w:val="28"/>
-                <w:szCs w:val="28"/>
-              </w:rPr>
-              <w:t>Example</w:t>
-            </w:r>
-            <w:bookmarkStart w:id="0" w:name="_GoBack"/>
-            <w:bookmarkEnd w:id="0"/>
           </w:p>
         </w:tc>
       </w:tr>

</xml_diff>

<commit_message>
Add table with different style
</commit_message>
<xml_diff>
--- a/testFile.docx
+++ b/testFile.docx
@@ -77,12 +77,10 @@
             <o:lock v:ext="edit" aspectratio="t"/>
           </v:shapetype>
           <v:shape id="_x0000_i1025" type="#_x0000_t75" style="width:290.4pt;height:166.8pt">
-            <v:imagedata r:id="rId4" o:title="New Bitmap Image"/>
+            <v:imagedata r:id="rId5" o:title="New Bitmap Image"/>
           </v:shape>
         </w:pict>
       </w:r>
-      <w:bookmarkStart w:id="0" w:name="_GoBack"/>
-      <w:bookmarkEnd w:id="0"/>
     </w:p>
     <w:tbl>
       <w:tblPr>
@@ -465,6 +463,484 @@
               </w:rPr>
               <w:t>Example</w:t>
             </w:r>
+          </w:p>
+        </w:tc>
+      </w:tr>
+    </w:tbl>
+    <w:p>
+      <w:pPr>
+        <w:rPr>
+          <w:b/>
+          <w:bCs/>
+          <w:sz w:val="28"/>
+          <w:szCs w:val="28"/>
+        </w:rPr>
+      </w:pPr>
+    </w:p>
+    <w:p>
+      <w:pPr>
+        <w:rPr>
+          <w:rFonts w:ascii="Arial" w:hAnsi="Arial" w:cs="Arial"/>
+          <w:bCs/>
+          <w:color w:val="0000FF"/>
+          <w:sz w:val="28"/>
+          <w:szCs w:val="28"/>
+        </w:rPr>
+      </w:pPr>
+    </w:p>
+    <w:p>
+      <w:pPr>
+        <w:rPr>
+          <w:rFonts w:ascii="Arial" w:hAnsi="Arial" w:cs="Arial"/>
+          <w:bCs/>
+          <w:color w:val="0000FF"/>
+          <w:sz w:val="28"/>
+          <w:szCs w:val="28"/>
+        </w:rPr>
+      </w:pPr>
+    </w:p>
+    <w:tbl>
+      <w:tblPr>
+        <w:tblW w:w="0" w:type="auto"/>
+        <w:tblBorders>
+          <w:insideH w:val="single" w:sz="18" w:space="0" w:color="FFFFFF"/>
+          <w:insideV w:val="single" w:sz="18" w:space="0" w:color="FFFFFF"/>
+        </w:tblBorders>
+        <w:tblLook w:val="04A0" w:firstRow="1" w:lastRow="0" w:firstColumn="1" w:lastColumn="0" w:noHBand="0" w:noVBand="1"/>
+      </w:tblPr>
+      <w:tblGrid>
+        <w:gridCol w:w="2705"/>
+        <w:gridCol w:w="6632"/>
+      </w:tblGrid>
+      <w:tr>
+        <w:tc>
+          <w:tcPr>
+            <w:tcW w:w="2885" w:type="dxa"/>
+            <w:tcBorders>
+              <w:top w:val="nil"/>
+              <w:left w:val="nil"/>
+              <w:bottom w:val="single" w:sz="18" w:space="0" w:color="FFFFFF"/>
+              <w:right w:val="single" w:sz="18" w:space="0" w:color="FFFFFF"/>
+            </w:tcBorders>
+            <w:shd w:val="pct20" w:color="000000" w:fill="FFFFFF"/>
+            <w:hideMark/>
+          </w:tcPr>
+          <w:p>
+            <w:pPr>
+              <w:rPr>
+                <w:rFonts w:ascii="Arial" w:hAnsi="Arial" w:cs="Arial"/>
+                <w:b/>
+                <w:color w:val="0D0D0D"/>
+                <w:sz w:val="32"/>
+                <w:szCs w:val="32"/>
+              </w:rPr>
+            </w:pPr>
+            <w:r>
+              <w:rPr>
+                <w:rFonts w:ascii="Arial" w:hAnsi="Arial" w:cs="Arial"/>
+                <w:b/>
+                <w:color w:val="0D0D0D"/>
+                <w:sz w:val="32"/>
+                <w:szCs w:val="32"/>
+              </w:rPr>
+              <w:t>Example</w:t>
+            </w:r>
+          </w:p>
+        </w:tc>
+        <w:tc>
+          <w:tcPr>
+            <w:tcW w:w="7393" w:type="dxa"/>
+            <w:tcBorders>
+              <w:top w:val="nil"/>
+              <w:left w:val="single" w:sz="18" w:space="0" w:color="FFFFFF"/>
+              <w:bottom w:val="single" w:sz="18" w:space="0" w:color="FFFFFF"/>
+              <w:right w:val="single" w:sz="18" w:space="0" w:color="FFFFFF"/>
+            </w:tcBorders>
+            <w:shd w:val="pct20" w:color="000000" w:fill="FFFFFF"/>
+            <w:hideMark/>
+          </w:tcPr>
+          <w:p>
+            <w:pPr>
+              <w:rPr>
+                <w:rFonts w:ascii="Arial" w:hAnsi="Arial" w:cs="Arial"/>
+                <w:b/>
+                <w:color w:val="4472C4"/>
+                <w:sz w:val="32"/>
+                <w:szCs w:val="32"/>
+              </w:rPr>
+            </w:pPr>
+            <w:r>
+              <w:rPr>
+                <w:rFonts w:ascii="Arial" w:hAnsi="Arial" w:cs="Arial"/>
+                <w:b/>
+                <w:color w:val="4472C4"/>
+                <w:sz w:val="32"/>
+                <w:szCs w:val="32"/>
+              </w:rPr>
+              <w:t>Example</w:t>
+            </w:r>
+          </w:p>
+          <w:p>
+            <w:pPr>
+              <w:rPr>
+                <w:rFonts w:ascii="Arial" w:hAnsi="Arial" w:cs="Arial"/>
+                <w:b/>
+                <w:bCs/>
+                <w:color w:val="0000FF"/>
+                <w:sz w:val="28"/>
+                <w:szCs w:val="28"/>
+              </w:rPr>
+            </w:pPr>
+          </w:p>
+        </w:tc>
+      </w:tr>
+      <w:tr>
+        <w:tc>
+          <w:tcPr>
+            <w:tcW w:w="2885" w:type="dxa"/>
+            <w:tcBorders>
+              <w:top w:val="single" w:sz="18" w:space="0" w:color="FFFFFF"/>
+              <w:left w:val="nil"/>
+              <w:bottom w:val="single" w:sz="18" w:space="0" w:color="FFFFFF"/>
+              <w:right w:val="single" w:sz="18" w:space="0" w:color="FFFFFF"/>
+            </w:tcBorders>
+            <w:shd w:val="pct5" w:color="000000" w:fill="FFFFFF"/>
+            <w:hideMark/>
+          </w:tcPr>
+          <w:p>
+            <w:pPr>
+              <w:rPr>
+                <w:rFonts w:ascii="Arial" w:hAnsi="Arial" w:cs="Arial"/>
+                <w:bCs/>
+                <w:color w:val="0D0D0D"/>
+                <w:sz w:val="28"/>
+                <w:szCs w:val="28"/>
+              </w:rPr>
+            </w:pPr>
+            <w:r>
+              <w:rPr>
+                <w:rFonts w:ascii="Arial" w:hAnsi="Arial" w:cs="Arial"/>
+                <w:bCs/>
+                <w:color w:val="0D0D0D"/>
+                <w:sz w:val="28"/>
+                <w:szCs w:val="28"/>
+              </w:rPr>
+              <w:t>Example</w:t>
+            </w:r>
+          </w:p>
+        </w:tc>
+        <w:tc>
+          <w:tcPr>
+            <w:tcW w:w="7393" w:type="dxa"/>
+            <w:tcBorders>
+              <w:top w:val="single" w:sz="18" w:space="0" w:color="FFFFFF"/>
+              <w:left w:val="single" w:sz="18" w:space="0" w:color="FFFFFF"/>
+              <w:bottom w:val="single" w:sz="18" w:space="0" w:color="FFFFFF"/>
+              <w:right w:val="single" w:sz="18" w:space="0" w:color="FFFFFF"/>
+            </w:tcBorders>
+            <w:shd w:val="pct5" w:color="000000" w:fill="FFFFFF"/>
+            <w:hideMark/>
+          </w:tcPr>
+          <w:p>
+            <w:pPr>
+              <w:rPr>
+                <w:rFonts w:ascii="Arial" w:hAnsi="Arial" w:cs="Arial"/>
+                <w:bCs/>
+                <w:color w:val="0000FF"/>
+                <w:sz w:val="28"/>
+                <w:szCs w:val="28"/>
+              </w:rPr>
+            </w:pPr>
+            <w:r>
+              <w:rPr>
+                <w:rFonts w:ascii="Arial" w:hAnsi="Arial" w:cs="Arial"/>
+                <w:bCs/>
+                <w:color w:val="0000FF"/>
+                <w:sz w:val="28"/>
+                <w:szCs w:val="28"/>
+              </w:rPr>
+              <w:t>Example</w:t>
+            </w:r>
+          </w:p>
+          <w:p>
+            <w:pPr>
+              <w:rPr>
+                <w:rFonts w:ascii="Arial" w:hAnsi="Arial" w:cs="Arial"/>
+                <w:bCs/>
+                <w:color w:val="0000FF"/>
+                <w:sz w:val="28"/>
+                <w:szCs w:val="28"/>
+              </w:rPr>
+            </w:pPr>
+          </w:p>
+        </w:tc>
+      </w:tr>
+      <w:tr>
+        <w:tc>
+          <w:tcPr>
+            <w:tcW w:w="2885" w:type="dxa"/>
+            <w:tcBorders>
+              <w:top w:val="single" w:sz="18" w:space="0" w:color="FFFFFF"/>
+              <w:left w:val="nil"/>
+              <w:bottom w:val="single" w:sz="18" w:space="0" w:color="FFFFFF"/>
+              <w:right w:val="single" w:sz="18" w:space="0" w:color="FFFFFF"/>
+            </w:tcBorders>
+            <w:shd w:val="pct20" w:color="000000" w:fill="FFFFFF"/>
+            <w:hideMark/>
+          </w:tcPr>
+          <w:p>
+            <w:pPr>
+              <w:rPr>
+                <w:rFonts w:ascii="Arial" w:hAnsi="Arial" w:cs="Arial"/>
+                <w:bCs/>
+                <w:color w:val="0D0D0D"/>
+                <w:sz w:val="28"/>
+                <w:szCs w:val="28"/>
+              </w:rPr>
+            </w:pPr>
+            <w:r>
+              <w:rPr>
+                <w:rFonts w:ascii="Arial" w:hAnsi="Arial" w:cs="Arial"/>
+                <w:bCs/>
+                <w:color w:val="0D0D0D"/>
+                <w:sz w:val="28"/>
+                <w:szCs w:val="28"/>
+              </w:rPr>
+              <w:t>Example</w:t>
+            </w:r>
+          </w:p>
+        </w:tc>
+        <w:tc>
+          <w:tcPr>
+            <w:tcW w:w="7393" w:type="dxa"/>
+            <w:tcBorders>
+              <w:top w:val="single" w:sz="18" w:space="0" w:color="FFFFFF"/>
+              <w:left w:val="single" w:sz="18" w:space="0" w:color="FFFFFF"/>
+              <w:bottom w:val="single" w:sz="18" w:space="0" w:color="FFFFFF"/>
+              <w:right w:val="single" w:sz="18" w:space="0" w:color="FFFFFF"/>
+            </w:tcBorders>
+            <w:shd w:val="pct20" w:color="000000" w:fill="FFFFFF"/>
+          </w:tcPr>
+          <w:p>
+            <w:pPr>
+              <w:numPr>
+                <w:ilvl w:val="0"/>
+                <w:numId w:val="1"/>
+              </w:numPr>
+              <w:spacing w:after="0" w:line="240" w:lineRule="auto"/>
+              <w:rPr>
+                <w:rFonts w:ascii="Arial" w:hAnsi="Arial" w:cs="Arial"/>
+                <w:bCs/>
+                <w:color w:val="0000FF"/>
+                <w:sz w:val="28"/>
+                <w:szCs w:val="28"/>
+              </w:rPr>
+            </w:pPr>
+            <w:r>
+              <w:rPr>
+                <w:rFonts w:ascii="Arial" w:hAnsi="Arial" w:cs="Arial"/>
+                <w:bCs/>
+                <w:color w:val="0000FF"/>
+                <w:sz w:val="28"/>
+                <w:szCs w:val="28"/>
+              </w:rPr>
+              <w:t>Example</w:t>
+            </w:r>
+          </w:p>
+          <w:p>
+            <w:pPr>
+              <w:numPr>
+                <w:ilvl w:val="0"/>
+                <w:numId w:val="1"/>
+              </w:numPr>
+              <w:spacing w:after="0" w:line="240" w:lineRule="auto"/>
+              <w:rPr>
+                <w:rFonts w:ascii="Arial" w:hAnsi="Arial" w:cs="Arial"/>
+                <w:bCs/>
+                <w:color w:val="0000FF"/>
+                <w:sz w:val="28"/>
+                <w:szCs w:val="28"/>
+              </w:rPr>
+            </w:pPr>
+            <w:r>
+              <w:rPr>
+                <w:rFonts w:ascii="Arial" w:hAnsi="Arial" w:cs="Arial"/>
+                <w:bCs/>
+                <w:color w:val="0000FF"/>
+                <w:sz w:val="28"/>
+                <w:szCs w:val="28"/>
+              </w:rPr>
+              <w:t>Example</w:t>
+            </w:r>
+          </w:p>
+          <w:p>
+            <w:pPr>
+              <w:numPr>
+                <w:ilvl w:val="0"/>
+                <w:numId w:val="1"/>
+              </w:numPr>
+              <w:spacing w:after="0" w:line="240" w:lineRule="auto"/>
+              <w:rPr>
+                <w:rFonts w:ascii="Arial" w:hAnsi="Arial" w:cs="Arial"/>
+                <w:bCs/>
+                <w:color w:val="0000FF"/>
+                <w:sz w:val="28"/>
+                <w:szCs w:val="28"/>
+              </w:rPr>
+            </w:pPr>
+            <w:r>
+              <w:rPr>
+                <w:rFonts w:ascii="Arial" w:hAnsi="Arial" w:cs="Arial"/>
+                <w:bCs/>
+                <w:color w:val="0000FF"/>
+                <w:sz w:val="28"/>
+                <w:szCs w:val="28"/>
+              </w:rPr>
+              <w:t>Example</w:t>
+            </w:r>
+          </w:p>
+          <w:p>
+            <w:pPr>
+              <w:numPr>
+                <w:ilvl w:val="0"/>
+                <w:numId w:val="1"/>
+              </w:numPr>
+              <w:spacing w:after="0" w:line="240" w:lineRule="auto"/>
+              <w:rPr>
+                <w:rFonts w:ascii="Arial" w:hAnsi="Arial" w:cs="Arial"/>
+                <w:bCs/>
+                <w:color w:val="0000FF"/>
+                <w:sz w:val="28"/>
+                <w:szCs w:val="28"/>
+              </w:rPr>
+            </w:pPr>
+            <w:r>
+              <w:rPr>
+                <w:rFonts w:ascii="Arial" w:hAnsi="Arial" w:cs="Arial"/>
+                <w:bCs/>
+                <w:color w:val="0000FF"/>
+                <w:sz w:val="28"/>
+                <w:szCs w:val="28"/>
+              </w:rPr>
+              <w:t>Example</w:t>
+            </w:r>
+          </w:p>
+          <w:p>
+            <w:pPr>
+              <w:numPr>
+                <w:ilvl w:val="0"/>
+                <w:numId w:val="1"/>
+              </w:numPr>
+              <w:spacing w:after="0" w:line="240" w:lineRule="auto"/>
+              <w:rPr>
+                <w:rFonts w:ascii="Arial" w:hAnsi="Arial" w:cs="Arial"/>
+                <w:bCs/>
+                <w:color w:val="0000FF"/>
+                <w:sz w:val="28"/>
+                <w:szCs w:val="28"/>
+              </w:rPr>
+            </w:pPr>
+            <w:r>
+              <w:rPr>
+                <w:rFonts w:ascii="Arial" w:hAnsi="Arial" w:cs="Arial"/>
+                <w:bCs/>
+                <w:color w:val="0000FF"/>
+                <w:sz w:val="28"/>
+                <w:szCs w:val="28"/>
+              </w:rPr>
+              <w:t>Example</w:t>
+            </w:r>
+          </w:p>
+          <w:p>
+            <w:pPr>
+              <w:numPr>
+                <w:ilvl w:val="0"/>
+                <w:numId w:val="1"/>
+              </w:numPr>
+              <w:spacing w:after="0" w:line="240" w:lineRule="auto"/>
+              <w:rPr>
+                <w:rFonts w:ascii="Arial" w:hAnsi="Arial" w:cs="Arial"/>
+                <w:bCs/>
+                <w:color w:val="0000FF"/>
+                <w:sz w:val="28"/>
+                <w:szCs w:val="28"/>
+              </w:rPr>
+            </w:pPr>
+            <w:r>
+              <w:rPr>
+                <w:rFonts w:ascii="Arial" w:hAnsi="Arial" w:cs="Arial"/>
+                <w:bCs/>
+                <w:color w:val="0000FF"/>
+                <w:sz w:val="28"/>
+                <w:szCs w:val="28"/>
+              </w:rPr>
+              <w:t>Example</w:t>
+            </w:r>
+          </w:p>
+          <w:p>
+            <w:pPr>
+              <w:numPr>
+                <w:ilvl w:val="0"/>
+                <w:numId w:val="1"/>
+              </w:numPr>
+              <w:spacing w:after="0" w:line="240" w:lineRule="auto"/>
+              <w:rPr>
+                <w:rFonts w:ascii="Arial" w:hAnsi="Arial" w:cs="Arial"/>
+                <w:bCs/>
+                <w:color w:val="0000FF"/>
+                <w:sz w:val="28"/>
+                <w:szCs w:val="28"/>
+              </w:rPr>
+            </w:pPr>
+            <w:r>
+              <w:rPr>
+                <w:rFonts w:ascii="Arial" w:hAnsi="Arial" w:cs="Arial"/>
+                <w:bCs/>
+                <w:color w:val="0000FF"/>
+                <w:sz w:val="28"/>
+                <w:szCs w:val="28"/>
+              </w:rPr>
+              <w:t>Example</w:t>
+            </w:r>
+          </w:p>
+          <w:p>
+            <w:pPr>
+              <w:numPr>
+                <w:ilvl w:val="0"/>
+                <w:numId w:val="1"/>
+              </w:numPr>
+              <w:spacing w:after="0" w:line="240" w:lineRule="auto"/>
+              <w:rPr>
+                <w:rFonts w:ascii="Arial" w:hAnsi="Arial" w:cs="Arial"/>
+                <w:bCs/>
+                <w:color w:val="0000FF"/>
+                <w:sz w:val="28"/>
+                <w:szCs w:val="28"/>
+              </w:rPr>
+            </w:pPr>
+            <w:r>
+              <w:rPr>
+                <w:rFonts w:ascii="Arial" w:hAnsi="Arial" w:cs="Arial"/>
+                <w:bCs/>
+                <w:color w:val="0000FF"/>
+                <w:sz w:val="28"/>
+                <w:szCs w:val="28"/>
+              </w:rPr>
+              <w:t>Example</w:t>
+            </w:r>
+          </w:p>
+          <w:p>
+            <w:pPr>
+              <w:rPr>
+                <w:rFonts w:ascii="Arial" w:hAnsi="Arial" w:cs="Arial"/>
+                <w:bCs/>
+                <w:color w:val="0000FF"/>
+                <w:sz w:val="28"/>
+                <w:szCs w:val="28"/>
+              </w:rPr>
+            </w:pPr>
+            <w:bookmarkStart w:id="0" w:name="_GoBack"/>
+            <w:bookmarkEnd w:id="0"/>
           </w:p>
         </w:tc>
       </w:tr>
@@ -487,6 +963,127 @@
     </w:sectPr>
   </w:body>
 </w:document>
+</file>
+
+<file path=word/numbering.xml><?xml version="1.0" encoding="utf-8"?>
+<w:numbering xmlns:wpc="http://schemas.microsoft.com/office/word/2010/wordprocessingCanvas" xmlns:cx="http://schemas.microsoft.com/office/drawing/2014/chartex" xmlns:cx1="http://schemas.microsoft.com/office/drawing/2015/9/8/chartex" xmlns:mc="http://schemas.openxmlformats.org/markup-compatibility/2006" xmlns:o="urn:schemas-microsoft-com:office:office" xmlns:r="http://schemas.openxmlformats.org/officeDocument/2006/relationships" xmlns:m="http://schemas.openxmlformats.org/officeDocument/2006/math" xmlns:v="urn:schemas-microsoft-com:vml" xmlns:wp14="http://schemas.microsoft.com/office/word/2010/wordprocessingDrawing" xmlns:wp="http://schemas.openxmlformats.org/drawingml/2006/wordprocessingDrawing" xmlns:w10="urn:schemas-microsoft-com:office:word" xmlns:w="http://schemas.openxmlformats.org/wordprocessingml/2006/main" xmlns:w14="http://schemas.microsoft.com/office/word/2010/wordml" xmlns:w15="http://schemas.microsoft.com/office/word/2012/wordml" xmlns:w16se="http://schemas.microsoft.com/office/word/2015/wordml/symex" xmlns:wpg="http://schemas.microsoft.com/office/word/2010/wordprocessingGroup" xmlns:wpi="http://schemas.microsoft.com/office/word/2010/wordprocessingInk" xmlns:wne="http://schemas.microsoft.com/office/word/2006/wordml" xmlns:wps="http://schemas.microsoft.com/office/word/2010/wordprocessingShape" mc:Ignorable="w14 w15 w16se wp14">
+  <w:abstractNum w:abstractNumId="0" w15:restartNumberingAfterBreak="0">
+    <w:nsid w:val="19D6640A"/>
+    <w:multiLevelType w:val="hybridMultilevel"/>
+    <w:tmpl w:val="203AB1F6"/>
+    <w:lvl w:ilvl="0" w:tplc="04090001">
+      <w:start w:val="1"/>
+      <w:numFmt w:val="bullet"/>
+      <w:lvlText w:val=""/>
+      <w:lvlJc w:val="left"/>
+      <w:pPr>
+        <w:ind w:left="360" w:hanging="360"/>
+      </w:pPr>
+      <w:rPr>
+        <w:rFonts w:ascii="Symbol" w:hAnsi="Symbol" w:hint="default"/>
+      </w:rPr>
+    </w:lvl>
+    <w:lvl w:ilvl="1" w:tplc="04090003" w:tentative="1">
+      <w:start w:val="1"/>
+      <w:numFmt w:val="bullet"/>
+      <w:lvlText w:val="o"/>
+      <w:lvlJc w:val="left"/>
+      <w:pPr>
+        <w:ind w:left="1080" w:hanging="360"/>
+      </w:pPr>
+      <w:rPr>
+        <w:rFonts w:ascii="Courier New" w:hAnsi="Courier New" w:cs="Courier New" w:hint="default"/>
+      </w:rPr>
+    </w:lvl>
+    <w:lvl w:ilvl="2" w:tplc="04090005" w:tentative="1">
+      <w:start w:val="1"/>
+      <w:numFmt w:val="bullet"/>
+      <w:lvlText w:val=""/>
+      <w:lvlJc w:val="left"/>
+      <w:pPr>
+        <w:ind w:left="1800" w:hanging="360"/>
+      </w:pPr>
+      <w:rPr>
+        <w:rFonts w:ascii="Wingdings" w:hAnsi="Wingdings" w:hint="default"/>
+      </w:rPr>
+    </w:lvl>
+    <w:lvl w:ilvl="3" w:tplc="04090001" w:tentative="1">
+      <w:start w:val="1"/>
+      <w:numFmt w:val="bullet"/>
+      <w:lvlText w:val=""/>
+      <w:lvlJc w:val="left"/>
+      <w:pPr>
+        <w:ind w:left="2520" w:hanging="360"/>
+      </w:pPr>
+      <w:rPr>
+        <w:rFonts w:ascii="Symbol" w:hAnsi="Symbol" w:hint="default"/>
+      </w:rPr>
+    </w:lvl>
+    <w:lvl w:ilvl="4" w:tplc="04090003" w:tentative="1">
+      <w:start w:val="1"/>
+      <w:numFmt w:val="bullet"/>
+      <w:lvlText w:val="o"/>
+      <w:lvlJc w:val="left"/>
+      <w:pPr>
+        <w:ind w:left="3240" w:hanging="360"/>
+      </w:pPr>
+      <w:rPr>
+        <w:rFonts w:ascii="Courier New" w:hAnsi="Courier New" w:cs="Courier New" w:hint="default"/>
+      </w:rPr>
+    </w:lvl>
+    <w:lvl w:ilvl="5" w:tplc="04090005" w:tentative="1">
+      <w:start w:val="1"/>
+      <w:numFmt w:val="bullet"/>
+      <w:lvlText w:val=""/>
+      <w:lvlJc w:val="left"/>
+      <w:pPr>
+        <w:ind w:left="3960" w:hanging="360"/>
+      </w:pPr>
+      <w:rPr>
+        <w:rFonts w:ascii="Wingdings" w:hAnsi="Wingdings" w:hint="default"/>
+      </w:rPr>
+    </w:lvl>
+    <w:lvl w:ilvl="6" w:tplc="04090001" w:tentative="1">
+      <w:start w:val="1"/>
+      <w:numFmt w:val="bullet"/>
+      <w:lvlText w:val=""/>
+      <w:lvlJc w:val="left"/>
+      <w:pPr>
+        <w:ind w:left="4680" w:hanging="360"/>
+      </w:pPr>
+      <w:rPr>
+        <w:rFonts w:ascii="Symbol" w:hAnsi="Symbol" w:hint="default"/>
+      </w:rPr>
+    </w:lvl>
+    <w:lvl w:ilvl="7" w:tplc="04090003" w:tentative="1">
+      <w:start w:val="1"/>
+      <w:numFmt w:val="bullet"/>
+      <w:lvlText w:val="o"/>
+      <w:lvlJc w:val="left"/>
+      <w:pPr>
+        <w:ind w:left="5400" w:hanging="360"/>
+      </w:pPr>
+      <w:rPr>
+        <w:rFonts w:ascii="Courier New" w:hAnsi="Courier New" w:cs="Courier New" w:hint="default"/>
+      </w:rPr>
+    </w:lvl>
+    <w:lvl w:ilvl="8" w:tplc="04090005" w:tentative="1">
+      <w:start w:val="1"/>
+      <w:numFmt w:val="bullet"/>
+      <w:lvlText w:val=""/>
+      <w:lvlJc w:val="left"/>
+      <w:pPr>
+        <w:ind w:left="6120" w:hanging="360"/>
+      </w:pPr>
+      <w:rPr>
+        <w:rFonts w:ascii="Wingdings" w:hAnsi="Wingdings" w:hint="default"/>
+      </w:rPr>
+    </w:lvl>
+  </w:abstractNum>
+  <w:num w:numId="1">
+    <w:abstractNumId w:val="0"/>
+  </w:num>
+</w:numbering>
 </file>
 
 <file path=word/styles.xml><?xml version="1.0" encoding="utf-8"?>

</xml_diff>